<commit_message>
relatorio: organize it again
</commit_message>
<xml_diff>
--- a/relatorio.docx
+++ b/relatorio.docx
@@ -321,12 +321,12 @@
                 <wp:extent cx="7546340" cy="74930"/>
                 <wp:effectExtent b="0" l="0" r="0" t="0"/>
                 <wp:wrapNone/>
-                <wp:docPr id="16" name="image13.png"/>
+                <wp:docPr id="16" name="image12.png"/>
                 <a:graphic>
                   <a:graphicData uri="http://schemas.openxmlformats.org/drawingml/2006/picture">
                     <pic:pic>
                       <pic:nvPicPr>
-                        <pic:cNvPr id="0" name="image13.png"/>
+                        <pic:cNvPr id="0" name="image12.png"/>
                         <pic:cNvPicPr preferRelativeResize="0"/>
                       </pic:nvPicPr>
                       <pic:blipFill>
@@ -1126,12 +1126,12 @@
           <wp:anchor allowOverlap="1" behindDoc="0" distB="114300" distT="114300" distL="114300" distR="114300" hidden="0" layoutInCell="1" locked="0" relativeHeight="0" simplePos="0">
             <wp:simplePos x="0" y="0"/>
             <wp:positionH relativeFrom="column">
-              <wp:posOffset>-733424</wp:posOffset>
+              <wp:posOffset>1</wp:posOffset>
             </wp:positionH>
             <wp:positionV relativeFrom="paragraph">
-              <wp:posOffset>781050</wp:posOffset>
+              <wp:posOffset>600075</wp:posOffset>
             </wp:positionV>
-            <wp:extent cx="6892290" cy="4786313"/>
+            <wp:extent cx="5429250" cy="3759200"/>
             <wp:effectExtent b="0" l="0" r="0" t="0"/>
             <wp:wrapSquare wrapText="bothSides" distB="114300" distT="114300" distL="114300" distR="114300"/>
             <wp:docPr id="21" name="image17.png"/>
@@ -1152,7 +1152,7 @@
                   <pic:spPr>
                     <a:xfrm>
                       <a:off x="0" y="0"/>
-                      <a:ext cx="6892290" cy="4786313"/>
+                      <a:ext cx="5429250" cy="3759200"/>
                     </a:xfrm>
                     <a:prstGeom prst="rect"/>
                     <a:ln/>
@@ -7606,12 +7606,12 @@
               <wp:inline distB="114300" distT="114300" distL="114300" distR="114300">
                 <wp:extent cx="762000" cy="28575"/>
                 <wp:effectExtent b="0" l="0" r="0" t="0"/>
-                <wp:docPr id="9" name="image6.png"/>
+                <wp:docPr id="9" name="image5.png"/>
                 <a:graphic>
                   <a:graphicData uri="http://schemas.openxmlformats.org/drawingml/2006/picture">
                     <pic:pic>
                       <pic:nvPicPr>
-                        <pic:cNvPr id="0" name="image6.png"/>
+                        <pic:cNvPr id="0" name="image5.png"/>
                         <pic:cNvPicPr preferRelativeResize="0"/>
                       </pic:nvPicPr>
                       <pic:blipFill>
@@ -7716,12 +7716,12 @@
               <wp:inline distB="114300" distT="114300" distL="114300" distR="114300">
                 <wp:extent cx="762000" cy="28575"/>
                 <wp:effectExtent b="0" l="0" r="0" t="0"/>
-                <wp:docPr id="6" name="image3.png"/>
+                <wp:docPr id="6" name="image2.png"/>
                 <a:graphic>
                   <a:graphicData uri="http://schemas.openxmlformats.org/drawingml/2006/picture">
                     <pic:pic>
                       <pic:nvPicPr>
-                        <pic:cNvPr id="0" name="image3.png"/>
+                        <pic:cNvPr id="0" name="image2.png"/>
                         <pic:cNvPicPr preferRelativeResize="0"/>
                       </pic:nvPicPr>
                       <pic:blipFill>
@@ -7835,12 +7835,12 @@
               <wp:inline distB="114300" distT="114300" distL="114300" distR="114300">
                 <wp:extent cx="762000" cy="28575"/>
                 <wp:effectExtent b="0" l="0" r="0" t="0"/>
-                <wp:docPr id="5" name="image2.png"/>
+                <wp:docPr id="5" name="image1.png"/>
                 <a:graphic>
                   <a:graphicData uri="http://schemas.openxmlformats.org/drawingml/2006/picture">
                     <pic:pic>
                       <pic:nvPicPr>
-                        <pic:cNvPr id="0" name="image2.png"/>
+                        <pic:cNvPr id="0" name="image1.png"/>
                         <pic:cNvPicPr preferRelativeResize="0"/>
                       </pic:nvPicPr>
                       <pic:blipFill>
@@ -7945,12 +7945,12 @@
               <wp:inline distB="114300" distT="114300" distL="114300" distR="114300">
                 <wp:extent cx="762000" cy="28575"/>
                 <wp:effectExtent b="0" l="0" r="0" t="0"/>
-                <wp:docPr id="7" name="image4.png"/>
+                <wp:docPr id="7" name="image3.png"/>
                 <a:graphic>
                   <a:graphicData uri="http://schemas.openxmlformats.org/drawingml/2006/picture">
                     <pic:pic>
                       <pic:nvPicPr>
-                        <pic:cNvPr id="0" name="image4.png"/>
+                        <pic:cNvPr id="0" name="image3.png"/>
                         <pic:cNvPicPr preferRelativeResize="0"/>
                       </pic:nvPicPr>
                       <pic:blipFill>
@@ -8055,12 +8055,12 @@
               <wp:inline distB="114300" distT="114300" distL="114300" distR="114300">
                 <wp:extent cx="762000" cy="28575"/>
                 <wp:effectExtent b="0" l="0" r="0" t="0"/>
-                <wp:docPr id="11" name="image8.png"/>
+                <wp:docPr id="11" name="image7.png"/>
                 <a:graphic>
                   <a:graphicData uri="http://schemas.openxmlformats.org/drawingml/2006/picture">
                     <pic:pic>
                       <pic:nvPicPr>
-                        <pic:cNvPr id="0" name="image8.png"/>
+                        <pic:cNvPr id="0" name="image7.png"/>
                         <pic:cNvPicPr preferRelativeResize="0"/>
                       </pic:nvPicPr>
                       <pic:blipFill>
@@ -8190,12 +8190,12 @@
               <wp:inline distB="114300" distT="114300" distL="114300" distR="114300">
                 <wp:extent cx="762000" cy="28575"/>
                 <wp:effectExtent b="0" l="0" r="0" t="0"/>
-                <wp:docPr id="8" name="image5.png"/>
+                <wp:docPr id="8" name="image4.png"/>
                 <a:graphic>
                   <a:graphicData uri="http://schemas.openxmlformats.org/drawingml/2006/picture">
                     <pic:pic>
                       <pic:nvPicPr>
-                        <pic:cNvPr id="0" name="image5.png"/>
+                        <pic:cNvPr id="0" name="image4.png"/>
                         <pic:cNvPicPr preferRelativeResize="0"/>
                       </pic:nvPicPr>
                       <pic:blipFill>
@@ -8309,12 +8309,12 @@
               <wp:inline distB="114300" distT="114300" distL="114300" distR="114300">
                 <wp:extent cx="762000" cy="28575"/>
                 <wp:effectExtent b="0" l="0" r="0" t="0"/>
-                <wp:docPr id="12" name="image9.png"/>
+                <wp:docPr id="12" name="image8.png"/>
                 <a:graphic>
                   <a:graphicData uri="http://schemas.openxmlformats.org/drawingml/2006/picture">
                     <pic:pic>
                       <pic:nvPicPr>
-                        <pic:cNvPr id="0" name="image9.png"/>
+                        <pic:cNvPr id="0" name="image8.png"/>
                         <pic:cNvPicPr preferRelativeResize="0"/>
                       </pic:nvPicPr>
                       <pic:blipFill>
@@ -8419,12 +8419,12 @@
               <wp:inline distB="114300" distT="114300" distL="114300" distR="114300">
                 <wp:extent cx="762000" cy="28575"/>
                 <wp:effectExtent b="0" l="0" r="0" t="0"/>
-                <wp:docPr id="14" name="image11.png"/>
+                <wp:docPr id="14" name="image10.png"/>
                 <a:graphic>
                   <a:graphicData uri="http://schemas.openxmlformats.org/drawingml/2006/picture">
                     <pic:pic>
                       <pic:nvPicPr>
-                        <pic:cNvPr id="0" name="image11.png"/>
+                        <pic:cNvPr id="0" name="image10.png"/>
                         <pic:cNvPicPr preferRelativeResize="0"/>
                       </pic:nvPicPr>
                       <pic:blipFill>
@@ -8529,12 +8529,12 @@
               <wp:inline distB="114300" distT="114300" distL="114300" distR="114300">
                 <wp:extent cx="762000" cy="28575"/>
                 <wp:effectExtent b="0" l="0" r="0" t="0"/>
-                <wp:docPr id="18" name="image15.png"/>
+                <wp:docPr id="18" name="image14.png"/>
                 <a:graphic>
                   <a:graphicData uri="http://schemas.openxmlformats.org/drawingml/2006/picture">
                     <pic:pic>
                       <pic:nvPicPr>
-                        <pic:cNvPr id="0" name="image15.png"/>
+                        <pic:cNvPr id="0" name="image14.png"/>
                         <pic:cNvPicPr preferRelativeResize="0"/>
                       </pic:nvPicPr>
                       <pic:blipFill>
@@ -8639,12 +8639,12 @@
               <wp:inline distB="114300" distT="114300" distL="114300" distR="114300">
                 <wp:extent cx="762000" cy="28575"/>
                 <wp:effectExtent b="0" l="0" r="0" t="0"/>
-                <wp:docPr id="15" name="image12.png"/>
+                <wp:docPr id="15" name="image11.png"/>
                 <a:graphic>
                   <a:graphicData uri="http://schemas.openxmlformats.org/drawingml/2006/picture">
                     <pic:pic>
                       <pic:nvPicPr>
-                        <pic:cNvPr id="0" name="image12.png"/>
+                        <pic:cNvPr id="0" name="image11.png"/>
                         <pic:cNvPicPr preferRelativeResize="0"/>
                       </pic:nvPicPr>
                       <pic:blipFill>
@@ -8765,12 +8765,12 @@
               <wp:inline distB="114300" distT="114300" distL="114300" distR="114300">
                 <wp:extent cx="762000" cy="28575"/>
                 <wp:effectExtent b="0" l="0" r="0" t="0"/>
-                <wp:docPr id="10" name="image7.png"/>
+                <wp:docPr id="10" name="image6.png"/>
                 <a:graphic>
                   <a:graphicData uri="http://schemas.openxmlformats.org/drawingml/2006/picture">
                     <pic:pic>
                       <pic:nvPicPr>
-                        <pic:cNvPr id="0" name="image7.png"/>
+                        <pic:cNvPr id="0" name="image6.png"/>
                         <pic:cNvPicPr preferRelativeResize="0"/>
                       </pic:nvPicPr>
                       <pic:blipFill>
@@ -8875,12 +8875,12 @@
               <wp:inline distB="114300" distT="114300" distL="114300" distR="114300">
                 <wp:extent cx="762000" cy="28575"/>
                 <wp:effectExtent b="0" l="0" r="0" t="0"/>
-                <wp:docPr id="17" name="image14.png"/>
+                <wp:docPr id="17" name="image13.png"/>
                 <a:graphic>
                   <a:graphicData uri="http://schemas.openxmlformats.org/drawingml/2006/picture">
                     <pic:pic>
                       <pic:nvPicPr>
-                        <pic:cNvPr id="0" name="image14.png"/>
+                        <pic:cNvPr id="0" name="image13.png"/>
                         <pic:cNvPicPr preferRelativeResize="0"/>
                       </pic:nvPicPr>
                       <pic:blipFill>
@@ -8985,12 +8985,12 @@
               <wp:inline distB="114300" distT="114300" distL="114300" distR="114300">
                 <wp:extent cx="762000" cy="28575"/>
                 <wp:effectExtent b="0" l="0" r="0" t="0"/>
-                <wp:docPr id="13" name="image10.png"/>
+                <wp:docPr id="13" name="image9.png"/>
                 <a:graphic>
                   <a:graphicData uri="http://schemas.openxmlformats.org/drawingml/2006/picture">
                     <pic:pic>
                       <pic:nvPicPr>
-                        <pic:cNvPr id="0" name="image10.png"/>
+                        <pic:cNvPr id="0" name="image9.png"/>
                         <pic:cNvPicPr preferRelativeResize="0"/>
                       </pic:nvPicPr>
                       <pic:blipFill>
@@ -9788,12 +9788,12 @@
               <wp:extent cx="1838325" cy="1838325"/>
               <wp:effectExtent b="0" l="0" r="0" t="0"/>
               <wp:wrapNone/>
-              <wp:docPr id="19" name="image16.png"/>
+              <wp:docPr id="19" name="image15.png"/>
               <a:graphic>
                 <a:graphicData uri="http://schemas.openxmlformats.org/drawingml/2006/picture">
                   <pic:pic>
                     <pic:nvPicPr>
-                      <pic:cNvPr id="0" name="image16.png"/>
+                      <pic:cNvPr id="0" name="image15.png"/>
                       <pic:cNvPicPr preferRelativeResize="0"/>
                     </pic:nvPicPr>
                     <pic:blipFill>
@@ -9924,12 +9924,12 @@
           <wp:extent cx="899160" cy="899160"/>
           <wp:effectExtent b="0" l="0" r="0" t="0"/>
           <wp:wrapSquare wrapText="bothSides" distB="0" distT="0" distL="114300" distR="114300"/>
-          <wp:docPr id="20" name="image1.png"/>
+          <wp:docPr id="20" name="image16.png"/>
           <a:graphic>
             <a:graphicData uri="http://schemas.openxmlformats.org/drawingml/2006/picture">
               <pic:pic>
                 <pic:nvPicPr>
-                  <pic:cNvPr id="0" name="image1.png"/>
+                  <pic:cNvPr id="0" name="image16.png"/>
                   <pic:cNvPicPr preferRelativeResize="0"/>
                 </pic:nvPicPr>
                 <pic:blipFill>
@@ -13639,7 +13639,7 @@
 
 <file path=customXML/item1.xml><?xml version="1.0" encoding="utf-8"?>
 <go:gDocsCustomXmlDataStorage xmlns:go="http://customooxmlschemas.google.com/" xmlns:r="http://schemas.openxmlformats.org/officeDocument/2006/relationships">
-  <go:docsCustomData xmlns:go="http://customooxmlschemas.google.com/" roundtripDataSignature="AMtx7mgULJWoTuKzB/1w1msj543xjgxUGw==">AMUW2mWQ8e77UwxvRIfmj4UZccSqs53R8KDnWqBUuXJnvI9Xk9Vr/eGWBOdQWfwFBUu0c/4+IFrtqboyx4AyoBySv1bFM4ncfzZG5ztX5COCS8VkW2HBcgVVCrLa/Q2oAoo7BLKNUu2Q</go:docsCustomData>
+  <go:docsCustomData xmlns:go="http://customooxmlschemas.google.com/" roundtripDataSignature="AMtx7mgULJWoTuKzB/1w1msj543xjgxUGw==">AMUW2mUayEqbnmWLzgrEyrhPLiWoHob0Bfz+DZo14X0noHvliDr6dTmTLCX8nrnKF75dbTE0sLs5H70mtj5Y0C4qe8avcYLVDfSrZ4HBHYjPh2f3MU3KgJsL7ehv9td1ASLWDSGB3UeD</go:docsCustomData>
 </go:gDocsCustomXmlDataStorage>
 </file>
 

</xml_diff>

<commit_message>
peras final commit :(
</commit_message>
<xml_diff>
--- a/relatorio.docx
+++ b/relatorio.docx
@@ -321,12 +321,12 @@
                 <wp:extent cx="7546340" cy="74930"/>
                 <wp:effectExtent b="0" l="0" r="0" t="0"/>
                 <wp:wrapNone/>
-                <wp:docPr id="16" name="image12.png"/>
+                <wp:docPr id="16" name="image13.png"/>
                 <a:graphic>
                   <a:graphicData uri="http://schemas.openxmlformats.org/drawingml/2006/picture">
                     <pic:pic>
                       <pic:nvPicPr>
-                        <pic:cNvPr id="0" name="image12.png"/>
+                        <pic:cNvPr id="0" name="image13.png"/>
                         <pic:cNvPicPr preferRelativeResize="0"/>
                       </pic:nvPicPr>
                       <pic:blipFill>
@@ -1121,17 +1121,30 @@
           <w:rtl w:val="0"/>
         </w:rPr>
       </w:r>
+    </w:p>
+    <w:p>
+      <w:pPr>
+        <w:spacing w:before="291" w:line="252.00000000000003" w:lineRule="auto"/>
+        <w:ind w:right="673"/>
+        <w:jc w:val="both"/>
+        <w:rPr/>
+      </w:pPr>
+      <w:r>
+        <w:rPr>
+          <w:rtl w:val="0"/>
+        </w:rPr>
+      </w:r>
       <w:r>
         <w:drawing>
           <wp:anchor allowOverlap="1" behindDoc="0" distB="114300" distT="114300" distL="114300" distR="114300" hidden="0" layoutInCell="1" locked="0" relativeHeight="0" simplePos="0">
             <wp:simplePos x="0" y="0"/>
             <wp:positionH relativeFrom="column">
-              <wp:posOffset>1</wp:posOffset>
+              <wp:posOffset>-666749</wp:posOffset>
             </wp:positionH>
             <wp:positionV relativeFrom="paragraph">
-              <wp:posOffset>600075</wp:posOffset>
+              <wp:posOffset>409575</wp:posOffset>
             </wp:positionV>
-            <wp:extent cx="5429250" cy="3759200"/>
+            <wp:extent cx="6760046" cy="4691063"/>
             <wp:effectExtent b="0" l="0" r="0" t="0"/>
             <wp:wrapSquare wrapText="bothSides" distB="114300" distT="114300" distL="114300" distR="114300"/>
             <wp:docPr id="21" name="image17.png"/>
@@ -1152,7 +1165,7 @@
                   <pic:spPr>
                     <a:xfrm>
                       <a:off x="0" y="0"/>
-                      <a:ext cx="5429250" cy="3759200"/>
+                      <a:ext cx="6760046" cy="4691063"/>
                     </a:xfrm>
                     <a:prstGeom prst="rect"/>
                     <a:ln/>
@@ -1218,19 +1231,6 @@
     </w:p>
     <w:p>
       <w:pPr>
-        <w:spacing w:before="291" w:line="252.00000000000003" w:lineRule="auto"/>
-        <w:ind w:right="673"/>
-        <w:jc w:val="both"/>
-        <w:rPr/>
-      </w:pPr>
-      <w:r>
-        <w:rPr>
-          <w:rtl w:val="0"/>
-        </w:rPr>
-      </w:r>
-    </w:p>
-    <w:p>
-      <w:pPr>
         <w:pBdr>
           <w:top w:color="5b9bd5" w:space="0" w:sz="12" w:val="single"/>
           <w:left w:color="5b9bd5" w:space="0" w:sz="12" w:val="single"/>
@@ -7512,6 +7512,54 @@
         <w:rPr>
           <w:sz w:val="22"/>
           <w:szCs w:val="22"/>
+        </w:rPr>
+      </w:pPr>
+      <w:r>
+        <w:rPr>
+          <w:rFonts w:ascii="Garamond" w:cs="Garamond" w:eastAsia="Garamond" w:hAnsi="Garamond"/>
+          <w:sz w:val="28"/>
+          <w:szCs w:val="28"/>
+          <w:rtl w:val="0"/>
+        </w:rPr>
+        <w:t xml:space="preserve">- Seja A---&gt;B uma dependencia funcional, </w:t>
+      </w:r>
+      <w:r>
+        <w:rPr>
+          <w:rtl w:val="0"/>
+        </w:rPr>
+      </w:r>
+    </w:p>
+    <w:p>
+      <w:pPr>
+        <w:spacing w:after="240" w:before="1" w:line="252.00000000000003" w:lineRule="auto"/>
+        <w:ind w:right="673"/>
+        <w:rPr>
+          <w:sz w:val="28"/>
+          <w:szCs w:val="28"/>
+        </w:rPr>
+      </w:pPr>
+      <w:r>
+        <w:rPr>
+          <w:rFonts w:ascii="Garamond" w:cs="Garamond" w:eastAsia="Garamond" w:hAnsi="Garamond"/>
+          <w:sz w:val="28"/>
+          <w:szCs w:val="28"/>
+          <w:rtl w:val="0"/>
+        </w:rPr>
+        <w:t xml:space="preserve">-Todas as dependencias encontram-se na forma canonica</w:t>
+      </w:r>
+      <w:r>
+        <w:rPr>
+          <w:rtl w:val="0"/>
+        </w:rPr>
+      </w:r>
+    </w:p>
+    <w:p>
+      <w:pPr>
+        <w:spacing w:after="240" w:before="1" w:line="252.00000000000003" w:lineRule="auto"/>
+        <w:ind w:right="673"/>
+        <w:rPr>
+          <w:sz w:val="28"/>
+          <w:szCs w:val="28"/>
         </w:rPr>
       </w:pPr>
       <w:r>
@@ -7606,12 +7654,12 @@
               <wp:inline distB="114300" distT="114300" distL="114300" distR="114300">
                 <wp:extent cx="762000" cy="28575"/>
                 <wp:effectExtent b="0" l="0" r="0" t="0"/>
-                <wp:docPr id="9" name="image5.png"/>
+                <wp:docPr id="9" name="image6.png"/>
                 <a:graphic>
                   <a:graphicData uri="http://schemas.openxmlformats.org/drawingml/2006/picture">
                     <pic:pic>
                       <pic:nvPicPr>
-                        <pic:cNvPr id="0" name="image5.png"/>
+                        <pic:cNvPr id="0" name="image6.png"/>
                         <pic:cNvPicPr preferRelativeResize="0"/>
                       </pic:nvPicPr>
                       <pic:blipFill>
@@ -7645,6 +7693,58 @@
           <w:rtl w:val="0"/>
         </w:rPr>
         <w:t xml:space="preserve"> password, join_date, name, address,              card_number</w:t>
+      </w:r>
+    </w:p>
+    <w:p>
+      <w:pPr>
+        <w:spacing w:after="240" w:before="1" w:line="252.00000000000003" w:lineRule="auto"/>
+        <w:ind w:right="673"/>
+        <w:rPr>
+          <w:rFonts w:ascii="Garamond" w:cs="Garamond" w:eastAsia="Garamond" w:hAnsi="Garamond"/>
+          <w:sz w:val="28"/>
+          <w:szCs w:val="28"/>
+        </w:rPr>
+      </w:pPr>
+      <w:r>
+        <w:rPr>
+          <w:rFonts w:ascii="Garamond" w:cs="Garamond" w:eastAsia="Garamond" w:hAnsi="Garamond"/>
+          <w:sz w:val="28"/>
+          <w:szCs w:val="28"/>
+          <w:rtl w:val="0"/>
+        </w:rPr>
+        <w:t xml:space="preserve">Como A é superchave das respetivas relações, podemos afirmar que a relação se encontra na forma normal de Boyce-Codd</w:t>
+      </w:r>
+    </w:p>
+    <w:p>
+      <w:pPr>
+        <w:spacing w:after="240" w:before="1" w:line="252.00000000000003" w:lineRule="auto"/>
+        <w:ind w:right="673"/>
+        <w:rPr>
+          <w:rFonts w:ascii="Garamond" w:cs="Garamond" w:eastAsia="Garamond" w:hAnsi="Garamond"/>
+          <w:sz w:val="28"/>
+          <w:szCs w:val="28"/>
+        </w:rPr>
+      </w:pPr>
+      <w:r>
+        <w:rPr>
+          <w:rtl w:val="0"/>
+        </w:rPr>
+      </w:r>
+    </w:p>
+    <w:p>
+      <w:pPr>
+        <w:spacing w:after="240" w:before="1" w:line="252.00000000000003" w:lineRule="auto"/>
+        <w:ind w:right="673"/>
+        <w:rPr>
+          <w:rFonts w:ascii="Garamond" w:cs="Garamond" w:eastAsia="Garamond" w:hAnsi="Garamond"/>
+          <w:sz w:val="28"/>
+          <w:szCs w:val="28"/>
+        </w:rPr>
+      </w:pPr>
+      <w:r>
+        <w:rPr>
+          <w:rtl w:val="0"/>
+        </w:rPr>
       </w:r>
     </w:p>
     <w:p>
@@ -7716,12 +7816,12 @@
               <wp:inline distB="114300" distT="114300" distL="114300" distR="114300">
                 <wp:extent cx="762000" cy="28575"/>
                 <wp:effectExtent b="0" l="0" r="0" t="0"/>
-                <wp:docPr id="6" name="image2.png"/>
+                <wp:docPr id="6" name="image3.png"/>
                 <a:graphic>
                   <a:graphicData uri="http://schemas.openxmlformats.org/drawingml/2006/picture">
                     <pic:pic>
                       <pic:nvPicPr>
-                        <pic:cNvPr id="0" name="image2.png"/>
+                        <pic:cNvPr id="0" name="image3.png"/>
                         <pic:cNvPicPr preferRelativeResize="0"/>
                       </pic:nvPicPr>
                       <pic:blipFill>
@@ -7755,6 +7855,26 @@
           <w:rtl w:val="0"/>
         </w:rPr>
         <w:t xml:space="preserve">data,amount,username</w:t>
+      </w:r>
+    </w:p>
+    <w:p>
+      <w:pPr>
+        <w:spacing w:after="240" w:before="1" w:line="252.00000000000003" w:lineRule="auto"/>
+        <w:ind w:right="673"/>
+        <w:rPr>
+          <w:rFonts w:ascii="Garamond" w:cs="Garamond" w:eastAsia="Garamond" w:hAnsi="Garamond"/>
+          <w:sz w:val="28"/>
+          <w:szCs w:val="28"/>
+        </w:rPr>
+      </w:pPr>
+      <w:r>
+        <w:rPr>
+          <w:rFonts w:ascii="Garamond" w:cs="Garamond" w:eastAsia="Garamond" w:hAnsi="Garamond"/>
+          <w:sz w:val="28"/>
+          <w:szCs w:val="28"/>
+          <w:rtl w:val="0"/>
+        </w:rPr>
+        <w:t xml:space="preserve">Como A é superchave das respetivas relações, podemos afirmar que a relação se encontra na forma normal de Boyce-Codd</w:t>
       </w:r>
     </w:p>
     <w:p>
@@ -7835,12 +7955,12 @@
               <wp:inline distB="114300" distT="114300" distL="114300" distR="114300">
                 <wp:extent cx="762000" cy="28575"/>
                 <wp:effectExtent b="0" l="0" r="0" t="0"/>
-                <wp:docPr id="5" name="image1.png"/>
+                <wp:docPr id="5" name="image2.png"/>
                 <a:graphic>
                   <a:graphicData uri="http://schemas.openxmlformats.org/drawingml/2006/picture">
                     <pic:pic>
                       <pic:nvPicPr>
-                        <pic:cNvPr id="0" name="image1.png"/>
+                        <pic:cNvPr id="0" name="image2.png"/>
                         <pic:cNvPicPr preferRelativeResize="0"/>
                       </pic:nvPicPr>
                       <pic:blipFill>
@@ -7945,12 +8065,12 @@
               <wp:inline distB="114300" distT="114300" distL="114300" distR="114300">
                 <wp:extent cx="762000" cy="28575"/>
                 <wp:effectExtent b="0" l="0" r="0" t="0"/>
-                <wp:docPr id="7" name="image3.png"/>
+                <wp:docPr id="7" name="image4.png"/>
                 <a:graphic>
                   <a:graphicData uri="http://schemas.openxmlformats.org/drawingml/2006/picture">
                     <pic:pic>
                       <pic:nvPicPr>
-                        <pic:cNvPr id="0" name="image3.png"/>
+                        <pic:cNvPr id="0" name="image4.png"/>
                         <pic:cNvPicPr preferRelativeResize="0"/>
                       </pic:nvPicPr>
                       <pic:blipFill>
@@ -8055,12 +8175,12 @@
               <wp:inline distB="114300" distT="114300" distL="114300" distR="114300">
                 <wp:extent cx="762000" cy="28575"/>
                 <wp:effectExtent b="0" l="0" r="0" t="0"/>
-                <wp:docPr id="11" name="image7.png"/>
+                <wp:docPr id="11" name="image8.png"/>
                 <a:graphic>
                   <a:graphicData uri="http://schemas.openxmlformats.org/drawingml/2006/picture">
                     <pic:pic>
                       <pic:nvPicPr>
-                        <pic:cNvPr id="0" name="image7.png"/>
+                        <pic:cNvPr id="0" name="image8.png"/>
                         <pic:cNvPicPr preferRelativeResize="0"/>
                       </pic:nvPicPr>
                       <pic:blipFill>
@@ -8108,8 +8228,12 @@
       </w:pPr>
       <w:r>
         <w:rPr>
-          <w:rtl w:val="0"/>
-        </w:rPr>
+          <w:rFonts w:ascii="Garamond" w:cs="Garamond" w:eastAsia="Garamond" w:hAnsi="Garamond"/>
+          <w:sz w:val="28"/>
+          <w:szCs w:val="28"/>
+          <w:rtl w:val="0"/>
+        </w:rPr>
+        <w:t xml:space="preserve">Como A é superchave das respetivas relações, podemos afirmar que a relação se encontra na forma normal de Boyce-Codd</w:t>
       </w:r>
     </w:p>
     <w:p>
@@ -8190,12 +8314,12 @@
               <wp:inline distB="114300" distT="114300" distL="114300" distR="114300">
                 <wp:extent cx="762000" cy="28575"/>
                 <wp:effectExtent b="0" l="0" r="0" t="0"/>
-                <wp:docPr id="8" name="image4.png"/>
+                <wp:docPr id="8" name="image5.png"/>
                 <a:graphic>
                   <a:graphicData uri="http://schemas.openxmlformats.org/drawingml/2006/picture">
                     <pic:pic>
                       <pic:nvPicPr>
-                        <pic:cNvPr id="0" name="image4.png"/>
+                        <pic:cNvPr id="0" name="image5.png"/>
                         <pic:cNvPicPr preferRelativeResize="0"/>
                       </pic:nvPicPr>
                       <pic:blipFill>
@@ -8238,6 +8362,26 @@
           <w:rtl w:val="0"/>
         </w:rPr>
         <w:t xml:space="preserve">title_eng, title_pt, title_orig)</w:t>
+      </w:r>
+    </w:p>
+    <w:p>
+      <w:pPr>
+        <w:spacing w:after="240" w:before="1" w:line="252.00000000000003" w:lineRule="auto"/>
+        <w:ind w:right="673"/>
+        <w:rPr>
+          <w:rFonts w:ascii="Garamond" w:cs="Garamond" w:eastAsia="Garamond" w:hAnsi="Garamond"/>
+          <w:sz w:val="28"/>
+          <w:szCs w:val="28"/>
+        </w:rPr>
+      </w:pPr>
+      <w:r>
+        <w:rPr>
+          <w:rFonts w:ascii="Garamond" w:cs="Garamond" w:eastAsia="Garamond" w:hAnsi="Garamond"/>
+          <w:sz w:val="28"/>
+          <w:szCs w:val="28"/>
+          <w:rtl w:val="0"/>
+        </w:rPr>
+        <w:t xml:space="preserve">Como A é superchave das respetivas relações, podemos afirmar que a relação se encontra na forma normal de Boyce-Codd</w:t>
       </w:r>
     </w:p>
     <w:p>
@@ -8309,12 +8453,12 @@
               <wp:inline distB="114300" distT="114300" distL="114300" distR="114300">
                 <wp:extent cx="762000" cy="28575"/>
                 <wp:effectExtent b="0" l="0" r="0" t="0"/>
-                <wp:docPr id="12" name="image8.png"/>
+                <wp:docPr id="12" name="image9.png"/>
                 <a:graphic>
                   <a:graphicData uri="http://schemas.openxmlformats.org/drawingml/2006/picture">
                     <pic:pic>
                       <pic:nvPicPr>
-                        <pic:cNvPr id="0" name="image8.png"/>
+                        <pic:cNvPr id="0" name="image9.png"/>
                         <pic:cNvPicPr preferRelativeResize="0"/>
                       </pic:nvPicPr>
                       <pic:blipFill>
@@ -8419,12 +8563,12 @@
               <wp:inline distB="114300" distT="114300" distL="114300" distR="114300">
                 <wp:extent cx="762000" cy="28575"/>
                 <wp:effectExtent b="0" l="0" r="0" t="0"/>
-                <wp:docPr id="14" name="image10.png"/>
+                <wp:docPr id="14" name="image11.png"/>
                 <a:graphic>
                   <a:graphicData uri="http://schemas.openxmlformats.org/drawingml/2006/picture">
                     <pic:pic>
                       <pic:nvPicPr>
-                        <pic:cNvPr id="0" name="image10.png"/>
+                        <pic:cNvPr id="0" name="image11.png"/>
                         <pic:cNvPicPr preferRelativeResize="0"/>
                       </pic:nvPicPr>
                       <pic:blipFill>
@@ -8458,6 +8602,26 @@
           <w:rtl w:val="0"/>
         </w:rPr>
         <w:t xml:space="preserve">movie_id</w:t>
+      </w:r>
+    </w:p>
+    <w:p>
+      <w:pPr>
+        <w:spacing w:after="240" w:before="1" w:line="252.00000000000003" w:lineRule="auto"/>
+        <w:ind w:right="673"/>
+        <w:rPr>
+          <w:rFonts w:ascii="Garamond" w:cs="Garamond" w:eastAsia="Garamond" w:hAnsi="Garamond"/>
+          <w:sz w:val="28"/>
+          <w:szCs w:val="28"/>
+        </w:rPr>
+      </w:pPr>
+      <w:r>
+        <w:rPr>
+          <w:rFonts w:ascii="Garamond" w:cs="Garamond" w:eastAsia="Garamond" w:hAnsi="Garamond"/>
+          <w:sz w:val="28"/>
+          <w:szCs w:val="28"/>
+          <w:rtl w:val="0"/>
+        </w:rPr>
+        <w:t xml:space="preserve">Como A é superchave das respetivas relações, podemos afirmar que a relação se encontra na forma normal de Boyce-Codd</w:t>
       </w:r>
     </w:p>
     <w:p>
@@ -8529,12 +8693,12 @@
               <wp:inline distB="114300" distT="114300" distL="114300" distR="114300">
                 <wp:extent cx="762000" cy="28575"/>
                 <wp:effectExtent b="0" l="0" r="0" t="0"/>
-                <wp:docPr id="18" name="image14.png"/>
+                <wp:docPr id="18" name="image15.png"/>
                 <a:graphic>
                   <a:graphicData uri="http://schemas.openxmlformats.org/drawingml/2006/picture">
                     <pic:pic>
                       <pic:nvPicPr>
-                        <pic:cNvPr id="0" name="image14.png"/>
+                        <pic:cNvPr id="0" name="image15.png"/>
                         <pic:cNvPicPr preferRelativeResize="0"/>
                       </pic:nvPicPr>
                       <pic:blipFill>
@@ -8568,6 +8732,74 @@
           <w:rtl w:val="0"/>
         </w:rPr>
         <w:t xml:space="preserve">award_date</w:t>
+      </w:r>
+    </w:p>
+    <w:p>
+      <w:pPr>
+        <w:spacing w:after="240" w:before="1" w:line="252.00000000000003" w:lineRule="auto"/>
+        <w:ind w:right="673"/>
+        <w:rPr>
+          <w:rFonts w:ascii="Garamond" w:cs="Garamond" w:eastAsia="Garamond" w:hAnsi="Garamond"/>
+          <w:sz w:val="28"/>
+          <w:szCs w:val="28"/>
+        </w:rPr>
+      </w:pPr>
+      <w:r>
+        <w:rPr>
+          <w:rFonts w:ascii="Garamond" w:cs="Garamond" w:eastAsia="Garamond" w:hAnsi="Garamond"/>
+          <w:sz w:val="28"/>
+          <w:szCs w:val="28"/>
+          <w:rtl w:val="0"/>
+        </w:rPr>
+        <w:t xml:space="preserve">Como A é superchave das respetivas relações, podemos afirmar que a relação se encontra na forma normal de Boyce-Codd</w:t>
+      </w:r>
+    </w:p>
+    <w:p>
+      <w:pPr>
+        <w:spacing w:after="240" w:before="1" w:line="252.00000000000003" w:lineRule="auto"/>
+        <w:ind w:right="673"/>
+        <w:rPr>
+          <w:rFonts w:ascii="Garamond" w:cs="Garamond" w:eastAsia="Garamond" w:hAnsi="Garamond"/>
+          <w:sz w:val="28"/>
+          <w:szCs w:val="28"/>
+        </w:rPr>
+      </w:pPr>
+      <w:r>
+        <w:rPr>
+          <w:rtl w:val="0"/>
+        </w:rPr>
+      </w:r>
+    </w:p>
+    <w:p>
+      <w:pPr>
+        <w:spacing w:after="240" w:before="1" w:line="252.00000000000003" w:lineRule="auto"/>
+        <w:ind w:right="673"/>
+        <w:rPr>
+          <w:rFonts w:ascii="Garamond" w:cs="Garamond" w:eastAsia="Garamond" w:hAnsi="Garamond"/>
+          <w:sz w:val="28"/>
+          <w:szCs w:val="28"/>
+        </w:rPr>
+      </w:pPr>
+      <w:r>
+        <w:rPr>
+          <w:rtl w:val="0"/>
+        </w:rPr>
+      </w:r>
+    </w:p>
+    <w:p>
+      <w:pPr>
+        <w:spacing w:after="240" w:before="1" w:line="252.00000000000003" w:lineRule="auto"/>
+        <w:ind w:right="673"/>
+        <w:rPr>
+          <w:rFonts w:ascii="Garamond" w:cs="Garamond" w:eastAsia="Garamond" w:hAnsi="Garamond"/>
+          <w:sz w:val="28"/>
+          <w:szCs w:val="28"/>
+        </w:rPr>
+      </w:pPr>
+      <w:r>
+        <w:rPr>
+          <w:rtl w:val="0"/>
+        </w:rPr>
       </w:r>
     </w:p>
     <w:p>
@@ -8639,12 +8871,12 @@
               <wp:inline distB="114300" distT="114300" distL="114300" distR="114300">
                 <wp:extent cx="762000" cy="28575"/>
                 <wp:effectExtent b="0" l="0" r="0" t="0"/>
-                <wp:docPr id="15" name="image11.png"/>
+                <wp:docPr id="15" name="image12.png"/>
                 <a:graphic>
                   <a:graphicData uri="http://schemas.openxmlformats.org/drawingml/2006/picture">
                     <pic:pic>
                       <pic:nvPicPr>
-                        <pic:cNvPr id="0" name="image11.png"/>
+                        <pic:cNvPr id="0" name="image12.png"/>
                         <pic:cNvPicPr preferRelativeResize="0"/>
                       </pic:nvPicPr>
                       <pic:blipFill>
@@ -8692,8 +8924,12 @@
       </w:pPr>
       <w:r>
         <w:rPr>
-          <w:rtl w:val="0"/>
-        </w:rPr>
+          <w:rFonts w:ascii="Garamond" w:cs="Garamond" w:eastAsia="Garamond" w:hAnsi="Garamond"/>
+          <w:sz w:val="28"/>
+          <w:szCs w:val="28"/>
+          <w:rtl w:val="0"/>
+        </w:rPr>
+        <w:t xml:space="preserve">Como A é superchave das respetivas relações, podemos afirmar que a relação se encontra na forma normal de Boyce-Codd</w:t>
       </w:r>
     </w:p>
     <w:p>
@@ -8765,12 +9001,12 @@
               <wp:inline distB="114300" distT="114300" distL="114300" distR="114300">
                 <wp:extent cx="762000" cy="28575"/>
                 <wp:effectExtent b="0" l="0" r="0" t="0"/>
-                <wp:docPr id="10" name="image6.png"/>
+                <wp:docPr id="10" name="image7.png"/>
                 <a:graphic>
                   <a:graphicData uri="http://schemas.openxmlformats.org/drawingml/2006/picture">
                     <pic:pic>
                       <pic:nvPicPr>
-                        <pic:cNvPr id="0" name="image6.png"/>
+                        <pic:cNvPr id="0" name="image7.png"/>
                         <pic:cNvPicPr preferRelativeResize="0"/>
                       </pic:nvPicPr>
                       <pic:blipFill>
@@ -8804,6 +9040,26 @@
           <w:rtl w:val="0"/>
         </w:rPr>
         <w:t xml:space="preserve">movie_id</w:t>
+      </w:r>
+    </w:p>
+    <w:p>
+      <w:pPr>
+        <w:spacing w:after="240" w:before="1" w:line="252.00000000000003" w:lineRule="auto"/>
+        <w:ind w:right="673"/>
+        <w:rPr>
+          <w:rFonts w:ascii="Garamond" w:cs="Garamond" w:eastAsia="Garamond" w:hAnsi="Garamond"/>
+          <w:sz w:val="28"/>
+          <w:szCs w:val="28"/>
+        </w:rPr>
+      </w:pPr>
+      <w:r>
+        <w:rPr>
+          <w:rFonts w:ascii="Garamond" w:cs="Garamond" w:eastAsia="Garamond" w:hAnsi="Garamond"/>
+          <w:sz w:val="28"/>
+          <w:szCs w:val="28"/>
+          <w:rtl w:val="0"/>
+        </w:rPr>
+        <w:t xml:space="preserve">Como A é superchave das respetivas relações, podemos afirmar que a relação se encontra na forma normal de Boyce-Codd</w:t>
       </w:r>
     </w:p>
     <w:p>
@@ -8875,12 +9131,12 @@
               <wp:inline distB="114300" distT="114300" distL="114300" distR="114300">
                 <wp:extent cx="762000" cy="28575"/>
                 <wp:effectExtent b="0" l="0" r="0" t="0"/>
-                <wp:docPr id="17" name="image13.png"/>
+                <wp:docPr id="17" name="image14.png"/>
                 <a:graphic>
                   <a:graphicData uri="http://schemas.openxmlformats.org/drawingml/2006/picture">
                     <pic:pic>
                       <pic:nvPicPr>
-                        <pic:cNvPr id="0" name="image13.png"/>
+                        <pic:cNvPr id="0" name="image14.png"/>
                         <pic:cNvPicPr preferRelativeResize="0"/>
                       </pic:nvPicPr>
                       <pic:blipFill>
@@ -8914,6 +9170,26 @@
           <w:rtl w:val="0"/>
         </w:rPr>
         <w:t xml:space="preserve">nationality, birth_date</w:t>
+      </w:r>
+    </w:p>
+    <w:p>
+      <w:pPr>
+        <w:spacing w:after="240" w:before="1" w:line="252.00000000000003" w:lineRule="auto"/>
+        <w:ind w:right="673"/>
+        <w:rPr>
+          <w:rFonts w:ascii="Garamond" w:cs="Garamond" w:eastAsia="Garamond" w:hAnsi="Garamond"/>
+          <w:sz w:val="28"/>
+          <w:szCs w:val="28"/>
+        </w:rPr>
+      </w:pPr>
+      <w:r>
+        <w:rPr>
+          <w:rFonts w:ascii="Garamond" w:cs="Garamond" w:eastAsia="Garamond" w:hAnsi="Garamond"/>
+          <w:sz w:val="28"/>
+          <w:szCs w:val="28"/>
+          <w:rtl w:val="0"/>
+        </w:rPr>
+        <w:t xml:space="preserve">Como A é superchave das respetivas relações, podemos afirmar que a relação se encontra na forma normal de Boyce-Codd</w:t>
       </w:r>
     </w:p>
     <w:p>
@@ -8985,12 +9261,12 @@
               <wp:inline distB="114300" distT="114300" distL="114300" distR="114300">
                 <wp:extent cx="762000" cy="28575"/>
                 <wp:effectExtent b="0" l="0" r="0" t="0"/>
-                <wp:docPr id="13" name="image9.png"/>
+                <wp:docPr id="13" name="image10.png"/>
                 <a:graphic>
                   <a:graphicData uri="http://schemas.openxmlformats.org/drawingml/2006/picture">
                     <pic:pic>
                       <pic:nvPicPr>
-                        <pic:cNvPr id="0" name="image9.png"/>
+                        <pic:cNvPr id="0" name="image10.png"/>
                         <pic:cNvPicPr preferRelativeResize="0"/>
                       </pic:nvPicPr>
                       <pic:blipFill>
@@ -9038,8 +9314,12 @@
       </w:pPr>
       <w:r>
         <w:rPr>
-          <w:rtl w:val="0"/>
-        </w:rPr>
+          <w:rFonts w:ascii="Garamond" w:cs="Garamond" w:eastAsia="Garamond" w:hAnsi="Garamond"/>
+          <w:sz w:val="28"/>
+          <w:szCs w:val="28"/>
+          <w:rtl w:val="0"/>
+        </w:rPr>
+        <w:t xml:space="preserve">Como A é superchave das respetivas relações, podemos afirmar que a relação se encontra na forma normal de Boyce-Code</w:t>
       </w:r>
     </w:p>
     <w:p>
@@ -9054,12 +9334,28 @@
       </w:pPr>
       <w:r>
         <w:rPr>
-          <w:rFonts w:ascii="Garamond" w:cs="Garamond" w:eastAsia="Garamond" w:hAnsi="Garamond"/>
-          <w:sz w:val="28"/>
-          <w:szCs w:val="28"/>
-          <w:rtl w:val="0"/>
-        </w:rPr>
-        <w:t xml:space="preserve">Estas dependencias encontram-se na forma canonica e na forma normal Boyce-Codd</w:t>
+          <w:rtl w:val="0"/>
+        </w:rPr>
+      </w:r>
+    </w:p>
+    <w:p>
+      <w:pPr>
+        <w:spacing w:after="240" w:before="1" w:line="252.00000000000003" w:lineRule="auto"/>
+        <w:ind w:right="673"/>
+        <w:rPr>
+          <w:rFonts w:ascii="Garamond" w:cs="Garamond" w:eastAsia="Garamond" w:hAnsi="Garamond"/>
+          <w:sz w:val="28"/>
+          <w:szCs w:val="28"/>
+        </w:rPr>
+      </w:pPr>
+      <w:r>
+        <w:rPr>
+          <w:rFonts w:ascii="Garamond" w:cs="Garamond" w:eastAsia="Garamond" w:hAnsi="Garamond"/>
+          <w:sz w:val="28"/>
+          <w:szCs w:val="28"/>
+          <w:rtl w:val="0"/>
+        </w:rPr>
+        <w:t xml:space="preserve">-A base de dados esta na forma normal Boyce-Codd, uma vez que cada relaçao se encontra na forma normal Boyce-Codd</w:t>
       </w:r>
     </w:p>
     <w:p>
@@ -9099,6 +9395,21 @@
         <w:ind w:left="0" w:right="0" w:firstLine="0"/>
         <w:jc w:val="center"/>
         <w:rPr>
+          <w:rFonts w:ascii="Garamond" w:cs="Garamond" w:eastAsia="Garamond" w:hAnsi="Garamond"/>
+          <w:b w:val="0"/>
+          <w:i w:val="0"/>
+          <w:smallCaps w:val="0"/>
+          <w:strike w:val="0"/>
+          <w:color w:val="000000"/>
+          <w:sz w:val="22"/>
+          <w:szCs w:val="22"/>
+          <w:u w:val="none"/>
+          <w:shd w:fill="auto" w:val="clear"/>
+          <w:vertAlign w:val="baseline"/>
+        </w:rPr>
+      </w:pPr>
+      <w:r>
+        <w:rPr>
           <w:rFonts w:ascii="Arial" w:cs="Arial" w:eastAsia="Arial" w:hAnsi="Arial"/>
           <w:b w:val="0"/>
           <w:i w:val="0"/>
@@ -9109,55 +9420,10 @@
           <w:szCs w:val="40"/>
           <w:u w:val="none"/>
           <w:vertAlign w:val="baseline"/>
-        </w:rPr>
-      </w:pPr>
-      <w:r>
-        <w:rPr>
-          <w:rFonts w:ascii="Arial" w:cs="Arial" w:eastAsia="Arial" w:hAnsi="Arial"/>
-          <w:b w:val="0"/>
-          <w:i w:val="0"/>
-          <w:smallCaps w:val="0"/>
-          <w:strike w:val="0"/>
-          <w:color w:val="000000"/>
-          <w:sz w:val="40"/>
-          <w:szCs w:val="40"/>
-          <w:u w:val="none"/>
-          <w:vertAlign w:val="baseline"/>
           <w:rtl w:val="0"/>
         </w:rPr>
         <w:t xml:space="preserve">Queries, Inserções e Tabelas</w:t>
       </w:r>
-    </w:p>
-    <w:p>
-      <w:pPr>
-        <w:keepNext w:val="0"/>
-        <w:keepLines w:val="0"/>
-        <w:widowControl w:val="1"/>
-        <w:pBdr>
-          <w:top w:space="0" w:sz="0" w:val="nil"/>
-          <w:left w:space="0" w:sz="0" w:val="nil"/>
-          <w:bottom w:space="0" w:sz="0" w:val="nil"/>
-          <w:right w:space="0" w:sz="0" w:val="nil"/>
-          <w:between w:space="0" w:sz="0" w:val="nil"/>
-        </w:pBdr>
-        <w:shd w:fill="auto" w:val="clear"/>
-        <w:spacing w:after="240" w:before="1" w:line="252.00000000000003" w:lineRule="auto"/>
-        <w:ind w:left="0" w:right="673" w:firstLine="360"/>
-        <w:jc w:val="left"/>
-        <w:rPr>
-          <w:rFonts w:ascii="Garamond" w:cs="Garamond" w:eastAsia="Garamond" w:hAnsi="Garamond"/>
-          <w:b w:val="0"/>
-          <w:i w:val="0"/>
-          <w:smallCaps w:val="0"/>
-          <w:strike w:val="0"/>
-          <w:color w:val="000000"/>
-          <w:sz w:val="22"/>
-          <w:szCs w:val="22"/>
-          <w:u w:val="none"/>
-          <w:shd w:fill="auto" w:val="clear"/>
-          <w:vertAlign w:val="baseline"/>
-        </w:rPr>
-      </w:pPr>
       <w:r>
         <w:rPr>
           <w:rtl w:val="0"/>
@@ -9788,12 +10054,12 @@
               <wp:extent cx="1838325" cy="1838325"/>
               <wp:effectExtent b="0" l="0" r="0" t="0"/>
               <wp:wrapNone/>
-              <wp:docPr id="19" name="image15.png"/>
+              <wp:docPr id="19" name="image16.png"/>
               <a:graphic>
                 <a:graphicData uri="http://schemas.openxmlformats.org/drawingml/2006/picture">
                   <pic:pic>
                     <pic:nvPicPr>
-                      <pic:cNvPr id="0" name="image15.png"/>
+                      <pic:cNvPr id="0" name="image16.png"/>
                       <pic:cNvPicPr preferRelativeResize="0"/>
                     </pic:nvPicPr>
                     <pic:blipFill>
@@ -9924,12 +10190,12 @@
           <wp:extent cx="899160" cy="899160"/>
           <wp:effectExtent b="0" l="0" r="0" t="0"/>
           <wp:wrapSquare wrapText="bothSides" distB="0" distT="0" distL="114300" distR="114300"/>
-          <wp:docPr id="20" name="image16.png"/>
+          <wp:docPr id="20" name="image1.png"/>
           <a:graphic>
             <a:graphicData uri="http://schemas.openxmlformats.org/drawingml/2006/picture">
               <pic:pic>
                 <pic:nvPicPr>
-                  <pic:cNvPr id="0" name="image16.png"/>
+                  <pic:cNvPr id="0" name="image1.png"/>
                   <pic:cNvPicPr preferRelativeResize="0"/>
                 </pic:nvPicPr>
                 <pic:blipFill>
@@ -13639,7 +13905,7 @@
 
 <file path=customXML/item1.xml><?xml version="1.0" encoding="utf-8"?>
 <go:gDocsCustomXmlDataStorage xmlns:go="http://customooxmlschemas.google.com/" xmlns:r="http://schemas.openxmlformats.org/officeDocument/2006/relationships">
-  <go:docsCustomData xmlns:go="http://customooxmlschemas.google.com/" roundtripDataSignature="AMtx7mgULJWoTuKzB/1w1msj543xjgxUGw==">AMUW2mUayEqbnmWLzgrEyrhPLiWoHob0Bfz+DZo14X0noHvliDr6dTmTLCX8nrnKF75dbTE0sLs5H70mtj5Y0C4qe8avcYLVDfSrZ4HBHYjPh2f3MU3KgJsL7ehv9td1ASLWDSGB3UeD</go:docsCustomData>
+  <go:docsCustomData xmlns:go="http://customooxmlschemas.google.com/" roundtripDataSignature="AMtx7mgULJWoTuKzB/1w1msj543xjgxUGw==">AMUW2mVlzGokufNTU7ktO4GEEnen/rMTuQIR9yLpc3DsqgxNL/U2AC51kZSsjNMX0ZIF5KgtQ/Rl57Ygds6SMwB2a5fsyxovmBx+df1U7fSYDW3DCGxCSwl5Q64F2dwcmeQjt2fnYMre</go:docsCustomData>
 </go:gDocsCustomXmlDataStorage>
 </file>
 

</xml_diff>